<commit_message>
Trabajo autónomo: ReactJS, VueJs & Angular
</commit_message>
<xml_diff>
--- a/trabajo_autonomo/trabajo1.docx
+++ b/trabajo_autonomo/trabajo1.docx
@@ -219,18 +219,10 @@
         <w:rPr>
           <w:b/>
         </w:rPr>
-        <w:t>dos</w:t>
-      </w:r>
-      <w:r>
-        <w:t xml:space="preserve"> aplicaciones</w:t>
-      </w:r>
-      <w:r>
-        <w:t xml:space="preserve"> </w:t>
-      </w:r>
-      <w:bookmarkStart w:id="0" w:name="_GoBack"/>
-      <w:bookmarkEnd w:id="0"/>
-      <w:r>
-        <w:t xml:space="preserve">web para mostrar la información de los escritores y sus frases célebres correspondientes. </w:t>
+        <w:t>tres</w:t>
+      </w:r>
+      <w:r>
+        <w:t xml:space="preserve"> aplicaciones web para mostrar la información de los escritores y sus frases célebres correspondientes. </w:t>
       </w:r>
     </w:p>
     <w:p>
@@ -293,13 +285,8 @@
         <w:jc w:val="both"/>
       </w:pPr>
       <w:r>
-        <w:t xml:space="preserve">Considere el sitio </w:t>
-      </w:r>
-      <w:proofErr w:type="spellStart"/>
-      <w:r>
-        <w:t>DataServerDaw</w:t>
-      </w:r>
-      <w:proofErr w:type="spellEnd"/>
+        <w:t>Considere el sitio DataServerDaw</w:t>
+      </w:r>
       <w:r>
         <w:rPr>
           <w:rStyle w:val="Refdenotaalpie"/>
@@ -315,14 +302,12 @@
       <w:r>
         <w:t xml:space="preserve"> </w:t>
       </w:r>
-      <w:proofErr w:type="spellStart"/>
       <w:r>
         <w:rPr>
           <w:b/>
         </w:rPr>
         <w:t>json</w:t>
       </w:r>
-      <w:proofErr w:type="spellEnd"/>
       <w:r>
         <w:t xml:space="preserve"> mediante los servicios web </w:t>
       </w:r>
@@ -358,27 +343,46 @@
         <w:jc w:val="both"/>
       </w:pPr>
       <w:r>
-        <w:t xml:space="preserve">La primera aplicación web utilizará </w:t>
-      </w:r>
-      <w:proofErr w:type="spellStart"/>
+        <w:t xml:space="preserve">Cada aplicación utilizará un </w:t>
+      </w:r>
+      <w:r>
+        <w:rPr>
+          <w:i/>
+        </w:rPr>
+        <w:t>web framework cliente</w:t>
+      </w:r>
+      <w:r>
+        <w:t xml:space="preserve"> diferente:</w:t>
+      </w:r>
+      <w:r>
+        <w:t xml:space="preserve"> </w:t>
+      </w:r>
       <w:r>
         <w:rPr>
           <w:b/>
         </w:rPr>
         <w:t>ReactJS</w:t>
       </w:r>
-      <w:proofErr w:type="spellEnd"/>
-      <w:r>
-        <w:t xml:space="preserve"> y la segunda aplicación web utilizará </w:t>
-      </w:r>
-      <w:proofErr w:type="spellStart"/>
+      <w:r>
+        <w:t xml:space="preserve">, </w:t>
+      </w:r>
       <w:r>
         <w:rPr>
           <w:b/>
         </w:rPr>
         <w:t>VueJS</w:t>
       </w:r>
-      <w:proofErr w:type="spellEnd"/>
+      <w:r>
+        <w:t xml:space="preserve"> y </w:t>
+      </w:r>
+      <w:r>
+        <w:rPr>
+          <w:b/>
+        </w:rPr>
+        <w:t>Angular</w:t>
+      </w:r>
+      <w:bookmarkStart w:id="0" w:name="_GoBack"/>
+      <w:bookmarkEnd w:id="0"/>
       <w:r>
         <w:t>.</w:t>
       </w:r>
@@ -467,21 +471,7 @@
         <w:rPr>
           <w:lang w:val="en-US"/>
         </w:rPr>
-        <w:t xml:space="preserve"> </w:t>
-      </w:r>
-      <w:proofErr w:type="spellStart"/>
-      <w:r>
-        <w:rPr>
-          <w:lang w:val="en-US"/>
-        </w:rPr>
-        <w:t>DataServer</w:t>
-      </w:r>
-      <w:proofErr w:type="spellEnd"/>
-      <w:r>
-        <w:rPr>
-          <w:lang w:val="en-US"/>
-        </w:rPr>
-        <w:t xml:space="preserve"> – DAW. https://dataserverdaw.herokuapp.com/</w:t>
+        <w:t xml:space="preserve"> DataServer – DAW. https://dataserverdaw.herokuapp.com/</w:t>
       </w:r>
     </w:p>
   </w:footnote>
@@ -1494,7 +1484,7 @@
 </file>
 
 <file path=customXml/itemProps1.xml><?xml version="1.0" encoding="utf-8"?>
-<ds:datastoreItem xmlns:ds="http://schemas.openxmlformats.org/officeDocument/2006/customXml" ds:itemID="{2D0717EE-77F6-4A41-8F5E-9F27A849AC76}">
+<ds:datastoreItem xmlns:ds="http://schemas.openxmlformats.org/officeDocument/2006/customXml" ds:itemID="{4E53B84F-3D4A-4C22-B8B9-C4C56F1BB301}">
   <ds:schemaRefs>
     <ds:schemaRef ds:uri="http://schemas.openxmlformats.org/officeDocument/2006/bibliography"/>
   </ds:schemaRefs>

</xml_diff>